<commit_message>
完善数据处理线程 Signed-off-by: shang-qd <892171582@qq.com>
</commit_message>
<xml_diff>
--- a/caffe++/caffe++.docx
+++ b/caffe++/caffe++.docx
@@ -133,11 +133,9 @@
             <w:pPr>
               <w:spacing w:line="220" w:lineRule="atLeast"/>
             </w:pPr>
-            <w:proofErr w:type="spellStart"/>
             <w:r>
               <w:t>DataReader::Body::Body</w:t>
             </w:r>
-            <w:proofErr w:type="spellEnd"/>
           </w:p>
         </w:tc>
         <w:tc>
@@ -185,7 +183,7 @@
               <w:rPr>
                 <w:rFonts w:hint="eastAsia"/>
               </w:rPr>
-              <w:t>作用？？</w:t>
+              <w:t>构造函数中启动线程</w:t>
             </w:r>
           </w:p>
         </w:tc>
@@ -199,14 +197,12 @@
             <w:pPr>
               <w:spacing w:line="220" w:lineRule="atLeast"/>
             </w:pPr>
-            <w:proofErr w:type="spellStart"/>
             <w:r>
               <w:t>BasePrefetchingDataLayer</w:t>
             </w:r>
             <w:r>
               <w:t>::LayerSetUp</w:t>
             </w:r>
-            <w:proofErr w:type="spellEnd"/>
           </w:p>
         </w:tc>
         <w:tc>
@@ -251,10 +247,13 @@
               <w:spacing w:line="220" w:lineRule="atLeast"/>
             </w:pPr>
             <w:r>
-              <w:rPr>
-                <w:rFonts w:hint="eastAsia"/>
-              </w:rPr>
-              <w:t>作用？？</w:t>
+              <w:t>LayerSetUp</w:t>
+            </w:r>
+            <w:r>
+              <w:rPr>
+                <w:rFonts w:hint="eastAsia"/>
+              </w:rPr>
+              <w:t>函数中启动线程</w:t>
             </w:r>
           </w:p>
         </w:tc>
@@ -268,11 +267,9 @@
             <w:pPr>
               <w:spacing w:line="220" w:lineRule="atLeast"/>
             </w:pPr>
-            <w:proofErr w:type="spellStart"/>
             <w:r>
               <w:t>OpenBLAS</w:t>
             </w:r>
-            <w:proofErr w:type="spellEnd"/>
           </w:p>
         </w:tc>
         <w:tc>
@@ -330,66 +327,18 @@
     <w:p>
       <w:pPr>
         <w:spacing w:line="220" w:lineRule="atLeast"/>
-        <w:rPr>
-          <w:rFonts w:hint="eastAsia"/>
-        </w:rPr>
-      </w:pPr>
-    </w:p>
-    <w:p>
-      <w:pPr>
-        <w:spacing w:line="220" w:lineRule="atLeast"/>
-        <w:rPr>
-          <w:rFonts w:hint="eastAsia"/>
-        </w:rPr>
       </w:pPr>
       <w:r>
         <w:rPr>
           <w:rFonts w:hint="eastAsia"/>
         </w:rPr>
-        <w:t xml:space="preserve">+ </w:t>
+        <w:t>为什么没有弄标准的生产者消费者模型</w:t>
       </w:r>
       <w:r>
         <w:rPr>
           <w:rFonts w:hint="eastAsia"/>
         </w:rPr>
-        <w:t>共有</w:t>
-      </w:r>
-    </w:p>
-    <w:p>
-      <w:pPr>
-        <w:pStyle w:val="a4"/>
-        <w:numPr>
-          <w:ilvl w:val="0"/>
-          <w:numId w:val="2"/>
-        </w:numPr>
-        <w:spacing w:line="220" w:lineRule="atLeast"/>
-        <w:ind w:firstLineChars="0"/>
-        <w:rPr>
-          <w:rFonts w:hint="eastAsia"/>
-        </w:rPr>
-      </w:pPr>
-      <w:r>
-        <w:rPr>
-          <w:rFonts w:hint="eastAsia"/>
-        </w:rPr>
-        <w:t>表示私有</w:t>
-      </w:r>
-    </w:p>
-    <w:p>
-      <w:pPr>
-        <w:spacing w:line="220" w:lineRule="atLeast"/>
-      </w:pPr>
-      <w:r>
-        <w:rPr>
-          <w:rFonts w:hint="eastAsia"/>
-        </w:rPr>
-        <w:t xml:space="preserve"># </w:t>
-      </w:r>
-      <w:r>
-        <w:rPr>
-          <w:rFonts w:hint="eastAsia"/>
-        </w:rPr>
-        <w:t>表示保护</w:t>
+        <w:t>。</w:t>
       </w:r>
     </w:p>
     <w:sectPr>

</xml_diff>